<commit_message>
Wroked on Hibernate mini project
</commit_message>
<xml_diff>
--- a/CapgeminiAdvJavaIndex_kalyan.docx
+++ b/CapgeminiAdvJavaIndex_kalyan.docx
@@ -152,6 +152,25 @@
           <w:lang w:val="en-US"/>
         </w:rPr>
       </w:pPr>
+      <w:r>
+        <w:rPr>
+          <w:sz w:val="24"/>
+          <w:szCs w:val="24"/>
+          <w:lang w:val="en-US"/>
+        </w:rPr>
+        <w:t>6.           Learning should be systematically and development should be random</w:t>
+      </w:r>
+    </w:p>
+    <w:p>
+      <w:pPr>
+        <w:pStyle w:val="ListParagraph"/>
+        <w:jc w:val="both"/>
+        <w:rPr>
+          <w:sz w:val="24"/>
+          <w:szCs w:val="24"/>
+          <w:lang w:val="en-US"/>
+        </w:rPr>
+      </w:pPr>
     </w:p>
     <w:p>
       <w:pPr>
@@ -883,737 +902,737 @@
           <w:szCs w:val="24"/>
           <w:lang w:val="en-US"/>
         </w:rPr>
+        <w:t xml:space="preserve"> FrameWorks:- Pre-Built code which can be used to develop i.e reuse the existing code reducing the lines of code and it is pre-tested so saves time for developers</w:t>
+      </w:r>
+    </w:p>
+    <w:p>
+      <w:pPr>
+        <w:pStyle w:val="ListParagraph"/>
+        <w:ind w:left="0"/>
+        <w:jc w:val="both"/>
+        <w:rPr>
+          <w:sz w:val="24"/>
+          <w:szCs w:val="24"/>
+          <w:lang w:val="en-US"/>
+        </w:rPr>
+      </w:pPr>
+      <w:r>
+        <w:rPr>
+          <w:sz w:val="24"/>
+          <w:szCs w:val="24"/>
+          <w:lang w:val="en-US"/>
+        </w:rPr>
+        <w:t xml:space="preserve">    There are many frameworks available in java-</w:t>
+      </w:r>
+    </w:p>
+    <w:p>
+      <w:pPr>
+        <w:pStyle w:val="ListParagraph"/>
+        <w:ind w:left="0"/>
+        <w:jc w:val="both"/>
+        <w:rPr>
+          <w:sz w:val="24"/>
+          <w:szCs w:val="24"/>
+          <w:lang w:val="en-US"/>
+        </w:rPr>
+      </w:pPr>
+      <w:r>
+        <w:rPr>
+          <w:sz w:val="24"/>
+          <w:szCs w:val="24"/>
+          <w:lang w:val="en-US"/>
+        </w:rPr>
+        <w:t xml:space="preserve">    example: </w:t>
+      </w:r>
+    </w:p>
+    <w:p>
+      <w:pPr>
+        <w:pStyle w:val="ListParagraph"/>
+        <w:ind w:left="0"/>
+        <w:jc w:val="both"/>
+        <w:rPr>
+          <w:sz w:val="24"/>
+          <w:szCs w:val="24"/>
+          <w:lang w:val="en-US"/>
+        </w:rPr>
+      </w:pPr>
+      <w:r>
+        <w:rPr>
+          <w:sz w:val="24"/>
+          <w:szCs w:val="24"/>
+          <w:lang w:val="en-US"/>
+        </w:rPr>
+        <w:t xml:space="preserve">    1.Collections </w:t>
+      </w:r>
+    </w:p>
+    <w:p>
+      <w:pPr>
+        <w:pStyle w:val="ListParagraph"/>
+        <w:ind w:left="0"/>
+        <w:jc w:val="both"/>
+        <w:rPr>
+          <w:sz w:val="24"/>
+          <w:szCs w:val="24"/>
+          <w:lang w:val="en-US"/>
+        </w:rPr>
+      </w:pPr>
+      <w:r>
+        <w:rPr>
+          <w:sz w:val="24"/>
+          <w:szCs w:val="24"/>
+          <w:lang w:val="en-US"/>
+        </w:rPr>
+        <w:t xml:space="preserve">    2.Junit</w:t>
+      </w:r>
+    </w:p>
+    <w:p>
+      <w:pPr>
+        <w:pStyle w:val="ListParagraph"/>
+        <w:ind w:left="0"/>
+        <w:jc w:val="both"/>
+        <w:rPr>
+          <w:sz w:val="24"/>
+          <w:szCs w:val="24"/>
+          <w:lang w:val="en-US"/>
+        </w:rPr>
+      </w:pPr>
+      <w:r>
+        <w:rPr>
+          <w:sz w:val="24"/>
+          <w:szCs w:val="24"/>
+          <w:lang w:val="en-US"/>
+        </w:rPr>
+        <w:t xml:space="preserve">    3.Hibernate</w:t>
+      </w:r>
+    </w:p>
+    <w:p>
+      <w:pPr>
+        <w:pStyle w:val="ListParagraph"/>
+        <w:ind w:left="0"/>
+        <w:jc w:val="both"/>
+        <w:rPr>
+          <w:sz w:val="24"/>
+          <w:szCs w:val="24"/>
+          <w:lang w:val="en-US"/>
+        </w:rPr>
+      </w:pPr>
+      <w:r>
+        <w:rPr>
+          <w:sz w:val="24"/>
+          <w:szCs w:val="24"/>
+          <w:lang w:val="en-US"/>
+        </w:rPr>
+        <w:t xml:space="preserve">    4.Spring</w:t>
+      </w:r>
+    </w:p>
+    <w:p>
+      <w:pPr>
+        <w:pStyle w:val="ListParagraph"/>
+        <w:ind w:left="0"/>
+        <w:jc w:val="both"/>
+        <w:rPr>
+          <w:sz w:val="24"/>
+          <w:szCs w:val="24"/>
+          <w:lang w:val="en-US"/>
+        </w:rPr>
+      </w:pPr>
+    </w:p>
+    <w:p>
+      <w:pPr>
+        <w:pStyle w:val="ListParagraph"/>
+        <w:ind w:left="0"/>
+        <w:jc w:val="both"/>
+        <w:rPr>
+          <w:sz w:val="24"/>
+          <w:szCs w:val="24"/>
+          <w:lang w:val="en-US"/>
+        </w:rPr>
+      </w:pPr>
+      <w:r>
+        <w:rPr>
+          <w:sz w:val="24"/>
+          <w:szCs w:val="24"/>
+          <w:lang w:val="en-US"/>
+        </w:rPr>
+        <w:t>Junit</w:t>
+      </w:r>
+    </w:p>
+    <w:p>
+      <w:pPr>
+        <w:pStyle w:val="ListParagraph"/>
+        <w:ind w:left="0"/>
+        <w:jc w:val="both"/>
+        <w:rPr>
+          <w:sz w:val="24"/>
+          <w:szCs w:val="24"/>
+          <w:lang w:val="en-US"/>
+        </w:rPr>
+      </w:pPr>
+      <w:r>
+        <w:rPr>
+          <w:sz w:val="24"/>
+          <w:szCs w:val="24"/>
+          <w:lang w:val="en-US"/>
+        </w:rPr>
+        <w:t>Junit is a process of testing the quality of  the code for business logic methods.</w:t>
+      </w:r>
+    </w:p>
+    <w:p>
+      <w:pPr>
+        <w:pStyle w:val="ListParagraph"/>
+        <w:ind w:left="0"/>
+        <w:jc w:val="both"/>
+        <w:rPr>
+          <w:sz w:val="24"/>
+          <w:szCs w:val="24"/>
+          <w:lang w:val="en-US"/>
+        </w:rPr>
+      </w:pPr>
+      <w:r>
+        <w:rPr>
+          <w:sz w:val="24"/>
+          <w:szCs w:val="24"/>
+          <w:lang w:val="en-US"/>
+        </w:rPr>
+        <w:t>Junit3:- uses inheritance, where we extends TestCase class with out test class to aquire some useful methods like assertEquals and etc.</w:t>
+      </w:r>
+    </w:p>
+    <w:p>
+      <w:pPr>
+        <w:pStyle w:val="ListParagraph"/>
+        <w:ind w:left="0"/>
+        <w:jc w:val="both"/>
+        <w:rPr>
+          <w:sz w:val="24"/>
+          <w:szCs w:val="24"/>
+          <w:lang w:val="en-US"/>
+        </w:rPr>
+      </w:pPr>
+      <w:r>
+        <w:rPr>
+          <w:sz w:val="24"/>
+          <w:szCs w:val="24"/>
+          <w:lang w:val="en-US"/>
+        </w:rPr>
+        <w:t xml:space="preserve">Junit4:- uses annotations </w:t>
+      </w:r>
+    </w:p>
+    <w:p>
+      <w:pPr>
+        <w:pStyle w:val="ListParagraph"/>
+        <w:ind w:left="0"/>
+        <w:jc w:val="both"/>
+        <w:rPr>
+          <w:sz w:val="24"/>
+          <w:szCs w:val="24"/>
+          <w:lang w:val="en-US"/>
+        </w:rPr>
+      </w:pPr>
+      <w:r>
+        <w:rPr>
+          <w:sz w:val="24"/>
+          <w:szCs w:val="24"/>
+          <w:lang w:val="en-US"/>
+        </w:rPr>
+        <w:t>Example: @test,@override</w:t>
+      </w:r>
+    </w:p>
+    <w:p>
+      <w:pPr>
+        <w:pStyle w:val="ListParagraph"/>
+        <w:ind w:left="0"/>
+        <w:jc w:val="both"/>
+        <w:rPr>
+          <w:sz w:val="24"/>
+          <w:szCs w:val="24"/>
+          <w:lang w:val="en-US"/>
+        </w:rPr>
+      </w:pPr>
+      <w:r>
+        <w:rPr>
+          <w:sz w:val="24"/>
+          <w:szCs w:val="24"/>
+          <w:lang w:val="en-US"/>
+        </w:rPr>
+        <w:t>Junit5:- uses annotations + business methodologies</w:t>
+      </w:r>
+    </w:p>
+    <w:p>
+      <w:pPr>
+        <w:pStyle w:val="ListParagraph"/>
+        <w:ind w:left="0"/>
+        <w:jc w:val="both"/>
+        <w:rPr>
+          <w:sz w:val="24"/>
+          <w:szCs w:val="24"/>
+          <w:lang w:val="en-US"/>
+        </w:rPr>
+      </w:pPr>
+    </w:p>
+    <w:p>
+      <w:pPr>
+        <w:pStyle w:val="ListParagraph"/>
+        <w:ind w:left="0"/>
+        <w:rPr>
+          <w:sz w:val="24"/>
+          <w:szCs w:val="24"/>
+          <w:lang w:val="en-US"/>
+        </w:rPr>
+      </w:pPr>
+      <w:r>
+        <w:rPr>
+          <w:sz w:val="24"/>
+          <w:szCs w:val="24"/>
+          <w:lang w:val="en-US"/>
+        </w:rPr>
+        <w:t>For using Junit we need to get a .jar file named junit4-9.jar from chrome and load this onto the project in eclipse path&gt;&gt;Project&gt;&gt;BuildPAth&gt;&gt;ConfigureBildPath&gt;&gt;libraries&gt;&gt;AddExteralLibraries</w:t>
+      </w:r>
+    </w:p>
+    <w:p>
+      <w:pPr>
+        <w:pStyle w:val="ListParagraph"/>
+        <w:ind w:left="0"/>
+        <w:rPr>
+          <w:sz w:val="24"/>
+          <w:szCs w:val="24"/>
+          <w:lang w:val="en-US"/>
+        </w:rPr>
+      </w:pPr>
+    </w:p>
+    <w:p>
+      <w:pPr>
+        <w:pStyle w:val="ListParagraph"/>
+        <w:ind w:left="0"/>
+        <w:jc w:val="both"/>
+        <w:rPr>
+          <w:sz w:val="24"/>
+          <w:szCs w:val="24"/>
+          <w:lang w:val="en-US"/>
+        </w:rPr>
+      </w:pPr>
+      <w:r>
+        <w:rPr>
+          <w:sz w:val="24"/>
+          <w:szCs w:val="24"/>
+          <w:lang w:val="en-US"/>
+        </w:rPr>
+        <w:t>For creating a new user in Oracle:-</w:t>
+      </w:r>
+    </w:p>
+    <w:p>
+      <w:pPr>
+        <w:pStyle w:val="ListParagraph"/>
+        <w:ind w:left="0"/>
+        <w:jc w:val="both"/>
+        <w:rPr>
+          <w:sz w:val="24"/>
+          <w:szCs w:val="24"/>
+          <w:lang w:val="en-US"/>
+        </w:rPr>
+      </w:pPr>
+      <w:r>
+        <w:rPr>
+          <w:sz w:val="24"/>
+          <w:szCs w:val="24"/>
+          <w:lang w:val="en-US"/>
+        </w:rPr>
+        <w:t>SQL&gt; conn</w:t>
+      </w:r>
+    </w:p>
+    <w:p>
+      <w:pPr>
+        <w:pStyle w:val="ListParagraph"/>
+        <w:ind w:left="0"/>
+        <w:jc w:val="both"/>
+        <w:rPr>
+          <w:sz w:val="24"/>
+          <w:szCs w:val="24"/>
+          <w:lang w:val="en-US"/>
+        </w:rPr>
+      </w:pPr>
+      <w:r>
+        <w:rPr>
+          <w:sz w:val="24"/>
+          <w:szCs w:val="24"/>
+          <w:lang w:val="en-US"/>
+        </w:rPr>
+        <w:t>Enter user-name: as sysdba</w:t>
+      </w:r>
+    </w:p>
+    <w:p>
+      <w:pPr>
+        <w:pStyle w:val="ListParagraph"/>
+        <w:ind w:left="0"/>
+        <w:jc w:val="both"/>
+        <w:rPr>
+          <w:sz w:val="24"/>
+          <w:szCs w:val="24"/>
+          <w:lang w:val="en-US"/>
+        </w:rPr>
+      </w:pPr>
+      <w:r>
+        <w:rPr>
+          <w:sz w:val="24"/>
+          <w:szCs w:val="24"/>
+          <w:lang w:val="en-US"/>
+        </w:rPr>
+        <w:t>Enter user-name: as sysdba</w:t>
+      </w:r>
+    </w:p>
+    <w:p>
+      <w:pPr>
+        <w:pStyle w:val="ListParagraph"/>
+        <w:ind w:left="0"/>
+        <w:jc w:val="both"/>
+        <w:rPr>
+          <w:sz w:val="24"/>
+          <w:szCs w:val="24"/>
+          <w:lang w:val="en-US"/>
+        </w:rPr>
+      </w:pPr>
+      <w:r>
+        <w:rPr>
+          <w:sz w:val="24"/>
+          <w:szCs w:val="24"/>
+          <w:lang w:val="en-US"/>
+        </w:rPr>
+        <w:t>Connected.</w:t>
+      </w:r>
+    </w:p>
+    <w:p>
+      <w:pPr>
+        <w:pStyle w:val="ListParagraph"/>
+        <w:ind w:left="0"/>
+        <w:jc w:val="both"/>
+        <w:rPr>
+          <w:sz w:val="24"/>
+          <w:szCs w:val="24"/>
+          <w:lang w:val="en-US"/>
+        </w:rPr>
+      </w:pPr>
+      <w:r>
+        <w:rPr>
+          <w:sz w:val="24"/>
+          <w:szCs w:val="24"/>
+          <w:lang w:val="en-US"/>
+        </w:rPr>
+        <w:t>SQL&gt; create user capgdb identified by capgdb;</w:t>
+      </w:r>
+    </w:p>
+    <w:p>
+      <w:pPr>
+        <w:pStyle w:val="ListParagraph"/>
+        <w:ind w:left="0"/>
+        <w:jc w:val="both"/>
+        <w:rPr>
+          <w:sz w:val="24"/>
+          <w:szCs w:val="24"/>
+          <w:lang w:val="en-US"/>
+        </w:rPr>
+      </w:pPr>
+    </w:p>
+    <w:p>
+      <w:pPr>
+        <w:pStyle w:val="ListParagraph"/>
+        <w:ind w:left="0"/>
+        <w:jc w:val="both"/>
+        <w:rPr>
+          <w:sz w:val="24"/>
+          <w:szCs w:val="24"/>
+          <w:lang w:val="en-US"/>
+        </w:rPr>
+      </w:pPr>
+      <w:r>
+        <w:rPr>
+          <w:sz w:val="24"/>
+          <w:szCs w:val="24"/>
+          <w:lang w:val="en-US"/>
+        </w:rPr>
+        <w:t>User created.</w:t>
+      </w:r>
+    </w:p>
+    <w:p>
+      <w:pPr>
+        <w:pStyle w:val="ListParagraph"/>
+        <w:ind w:left="0"/>
+        <w:jc w:val="both"/>
+        <w:rPr>
+          <w:sz w:val="24"/>
+          <w:szCs w:val="24"/>
+          <w:lang w:val="en-US"/>
+        </w:rPr>
+      </w:pPr>
+      <w:r>
+        <w:rPr>
+          <w:sz w:val="24"/>
+          <w:szCs w:val="24"/>
+          <w:lang w:val="en-US"/>
+        </w:rPr>
+        <w:t>SQL&gt; grant connect, resource, dba to capgdb;</w:t>
+      </w:r>
+    </w:p>
+    <w:p>
+      <w:pPr>
+        <w:pStyle w:val="ListParagraph"/>
+        <w:ind w:left="0"/>
+        <w:jc w:val="both"/>
+        <w:rPr>
+          <w:sz w:val="24"/>
+          <w:szCs w:val="24"/>
+          <w:lang w:val="en-US"/>
+        </w:rPr>
+      </w:pPr>
+      <w:r>
+        <w:rPr>
+          <w:sz w:val="24"/>
+          <w:szCs w:val="24"/>
+          <w:lang w:val="en-US"/>
+        </w:rPr>
+        <w:t>Grant succeeded.</w:t>
+      </w:r>
+    </w:p>
+    <w:p>
+      <w:pPr>
+        <w:pStyle w:val="ListParagraph"/>
+        <w:ind w:left="0"/>
+        <w:jc w:val="both"/>
+        <w:rPr>
+          <w:sz w:val="24"/>
+          <w:szCs w:val="24"/>
+          <w:lang w:val="en-US"/>
+        </w:rPr>
+      </w:pPr>
+      <w:r>
+        <w:rPr>
+          <w:sz w:val="24"/>
+          <w:szCs w:val="24"/>
+          <w:lang w:val="en-US"/>
+        </w:rPr>
+        <w:t>SQL&gt; conn</w:t>
+      </w:r>
+    </w:p>
+    <w:p>
+      <w:pPr>
+        <w:pStyle w:val="ListParagraph"/>
+        <w:ind w:left="0"/>
+        <w:jc w:val="both"/>
+        <w:rPr>
+          <w:sz w:val="24"/>
+          <w:szCs w:val="24"/>
+          <w:lang w:val="en-US"/>
+        </w:rPr>
+      </w:pPr>
+      <w:r>
+        <w:rPr>
+          <w:sz w:val="24"/>
+          <w:szCs w:val="24"/>
+          <w:lang w:val="en-US"/>
+        </w:rPr>
+        <w:t>Enter user-name: capgdb</w:t>
+      </w:r>
+    </w:p>
+    <w:p>
+      <w:pPr>
+        <w:pStyle w:val="ListParagraph"/>
+        <w:ind w:left="0"/>
+        <w:jc w:val="both"/>
+        <w:rPr>
+          <w:sz w:val="24"/>
+          <w:szCs w:val="24"/>
+          <w:lang w:val="en-US"/>
+        </w:rPr>
+      </w:pPr>
+      <w:r>
+        <w:rPr>
+          <w:sz w:val="24"/>
+          <w:szCs w:val="24"/>
+          <w:lang w:val="en-US"/>
+        </w:rPr>
+        <w:t>Enter password:</w:t>
+      </w:r>
+    </w:p>
+    <w:p>
+      <w:pPr>
+        <w:pStyle w:val="ListParagraph"/>
+        <w:ind w:left="0"/>
+        <w:jc w:val="both"/>
+        <w:rPr>
+          <w:sz w:val="24"/>
+          <w:szCs w:val="24"/>
+          <w:lang w:val="en-US"/>
+        </w:rPr>
+      </w:pPr>
+      <w:r>
+        <w:rPr>
+          <w:sz w:val="24"/>
+          <w:szCs w:val="24"/>
+          <w:lang w:val="en-US"/>
+        </w:rPr>
+        <w:t>Connected.</w:t>
+      </w:r>
+    </w:p>
+    <w:p>
+      <w:pPr>
+        <w:pStyle w:val="ListParagraph"/>
+        <w:ind w:left="0"/>
+        <w:jc w:val="both"/>
+        <w:rPr>
+          <w:sz w:val="24"/>
+          <w:szCs w:val="24"/>
+          <w:lang w:val="en-US"/>
+        </w:rPr>
+      </w:pPr>
+      <w:r>
+        <w:rPr>
+          <w:sz w:val="24"/>
+          <w:szCs w:val="24"/>
+          <w:lang w:val="en-US"/>
+        </w:rPr>
+        <w:t>SQL&gt;</w:t>
+      </w:r>
+    </w:p>
+    <w:p>
+      <w:pPr>
+        <w:pStyle w:val="ListParagraph"/>
+        <w:ind w:left="0"/>
+        <w:jc w:val="both"/>
+        <w:rPr>
+          <w:sz w:val="24"/>
+          <w:szCs w:val="24"/>
+          <w:lang w:val="en-US"/>
+        </w:rPr>
+      </w:pPr>
+    </w:p>
+    <w:p>
+      <w:pPr>
+        <w:pStyle w:val="ListParagraph"/>
+        <w:ind w:left="0"/>
+        <w:jc w:val="both"/>
+        <w:rPr>
+          <w:sz w:val="24"/>
+          <w:szCs w:val="24"/>
+          <w:lang w:val="en-US"/>
+        </w:rPr>
+      </w:pPr>
+    </w:p>
+    <w:p>
+      <w:pPr>
+        <w:pStyle w:val="ListParagraph"/>
+        <w:ind w:left="0"/>
+        <w:jc w:val="both"/>
+        <w:rPr>
+          <w:sz w:val="24"/>
+          <w:szCs w:val="24"/>
+          <w:lang w:val="en-US"/>
+        </w:rPr>
+      </w:pPr>
+      <w:r>
+        <w:rPr>
+          <w:sz w:val="24"/>
+          <w:szCs w:val="24"/>
+          <w:lang w:val="en-US"/>
+        </w:rPr>
+        <w:t>Task 10/2:</w:t>
+      </w:r>
+    </w:p>
+    <w:p>
+      <w:pPr>
+        <w:pStyle w:val="ListParagraph"/>
+        <w:ind w:left="0"/>
+        <w:jc w:val="both"/>
+        <w:rPr>
+          <w:sz w:val="24"/>
+          <w:szCs w:val="24"/>
+          <w:lang w:val="en-US"/>
+        </w:rPr>
+      </w:pPr>
+      <w:r>
+        <w:rPr>
+          <w:sz w:val="24"/>
+          <w:szCs w:val="24"/>
+          <w:lang w:val="en-US"/>
+        </w:rPr>
+        <w:t>1.insert</w:t>
+      </w:r>
+    </w:p>
+    <w:p>
+      <w:pPr>
+        <w:pStyle w:val="ListParagraph"/>
+        <w:ind w:left="0"/>
+        <w:jc w:val="both"/>
+        <w:rPr>
+          <w:sz w:val="24"/>
+          <w:szCs w:val="24"/>
+          <w:lang w:val="en-US"/>
+        </w:rPr>
+      </w:pPr>
+      <w:r>
+        <w:rPr>
+          <w:sz w:val="24"/>
+          <w:szCs w:val="24"/>
+          <w:lang w:val="en-US"/>
+        </w:rPr>
+        <w:t>2.view all records</w:t>
+      </w:r>
+    </w:p>
+    <w:p>
+      <w:pPr>
+        <w:pStyle w:val="ListParagraph"/>
+        <w:ind w:left="0"/>
+        <w:jc w:val="both"/>
+        <w:rPr>
+          <w:sz w:val="24"/>
+          <w:szCs w:val="24"/>
+          <w:lang w:val="en-US"/>
+        </w:rPr>
+      </w:pPr>
+      <w:r>
+        <w:rPr>
+          <w:sz w:val="24"/>
+          <w:szCs w:val="24"/>
+          <w:lang w:val="en-US"/>
+        </w:rPr>
+        <w:t>3.delete records</w:t>
+      </w:r>
+    </w:p>
+    <w:p>
+      <w:pPr>
+        <w:pStyle w:val="ListParagraph"/>
+        <w:ind w:left="0"/>
+        <w:jc w:val="both"/>
+        <w:rPr>
+          <w:sz w:val="24"/>
+          <w:szCs w:val="24"/>
+          <w:lang w:val="en-US"/>
+        </w:rPr>
+      </w:pPr>
+      <w:r>
+        <w:rPr>
+          <w:sz w:val="24"/>
+          <w:szCs w:val="24"/>
+          <w:lang w:val="en-US"/>
+        </w:rPr>
+        <w:t>4.Exit.</w:t>
+      </w:r>
+    </w:p>
+    <w:p>
+      <w:pPr>
+        <w:pStyle w:val="ListParagraph"/>
+        <w:ind w:left="0"/>
+        <w:jc w:val="both"/>
+        <w:rPr>
+          <w:sz w:val="24"/>
+          <w:szCs w:val="24"/>
+          <w:lang w:val="en-US"/>
+        </w:rPr>
+      </w:pPr>
+      <w:r>
+        <w:rPr>
+          <w:sz w:val="24"/>
+          <w:szCs w:val="24"/>
+          <w:lang w:val="en-US"/>
+        </w:rPr>
         <w:lastRenderedPageBreak/>
-        <w:t xml:space="preserve"> FrameWorks:- Pre-Built code which can be used to develop i.e reuse the existing code reducing the lines of code and it is pre-tested so saves time for developers</w:t>
-      </w:r>
-    </w:p>
-    <w:p>
-      <w:pPr>
-        <w:pStyle w:val="ListParagraph"/>
-        <w:ind w:left="0"/>
-        <w:jc w:val="both"/>
-        <w:rPr>
-          <w:sz w:val="24"/>
-          <w:szCs w:val="24"/>
-          <w:lang w:val="en-US"/>
-        </w:rPr>
-      </w:pPr>
-      <w:r>
-        <w:rPr>
-          <w:sz w:val="24"/>
-          <w:szCs w:val="24"/>
-          <w:lang w:val="en-US"/>
-        </w:rPr>
-        <w:t xml:space="preserve">    There are many frameworks available in java-</w:t>
-      </w:r>
-    </w:p>
-    <w:p>
-      <w:pPr>
-        <w:pStyle w:val="ListParagraph"/>
-        <w:ind w:left="0"/>
-        <w:jc w:val="both"/>
-        <w:rPr>
-          <w:sz w:val="24"/>
-          <w:szCs w:val="24"/>
-          <w:lang w:val="en-US"/>
-        </w:rPr>
-      </w:pPr>
-      <w:r>
-        <w:rPr>
-          <w:sz w:val="24"/>
-          <w:szCs w:val="24"/>
-          <w:lang w:val="en-US"/>
-        </w:rPr>
-        <w:t xml:space="preserve">    example: </w:t>
-      </w:r>
-    </w:p>
-    <w:p>
-      <w:pPr>
-        <w:pStyle w:val="ListParagraph"/>
-        <w:ind w:left="0"/>
-        <w:jc w:val="both"/>
-        <w:rPr>
-          <w:sz w:val="24"/>
-          <w:szCs w:val="24"/>
-          <w:lang w:val="en-US"/>
-        </w:rPr>
-      </w:pPr>
-      <w:r>
-        <w:rPr>
-          <w:sz w:val="24"/>
-          <w:szCs w:val="24"/>
-          <w:lang w:val="en-US"/>
-        </w:rPr>
-        <w:t xml:space="preserve">    1.Collections </w:t>
-      </w:r>
-    </w:p>
-    <w:p>
-      <w:pPr>
-        <w:pStyle w:val="ListParagraph"/>
-        <w:ind w:left="0"/>
-        <w:jc w:val="both"/>
-        <w:rPr>
-          <w:sz w:val="24"/>
-          <w:szCs w:val="24"/>
-          <w:lang w:val="en-US"/>
-        </w:rPr>
-      </w:pPr>
-      <w:r>
-        <w:rPr>
-          <w:sz w:val="24"/>
-          <w:szCs w:val="24"/>
-          <w:lang w:val="en-US"/>
-        </w:rPr>
-        <w:t xml:space="preserve">    2.Junit</w:t>
-      </w:r>
-    </w:p>
-    <w:p>
-      <w:pPr>
-        <w:pStyle w:val="ListParagraph"/>
-        <w:ind w:left="0"/>
-        <w:jc w:val="both"/>
-        <w:rPr>
-          <w:sz w:val="24"/>
-          <w:szCs w:val="24"/>
-          <w:lang w:val="en-US"/>
-        </w:rPr>
-      </w:pPr>
-      <w:r>
-        <w:rPr>
-          <w:sz w:val="24"/>
-          <w:szCs w:val="24"/>
-          <w:lang w:val="en-US"/>
-        </w:rPr>
-        <w:t xml:space="preserve">    3.Hibernate</w:t>
-      </w:r>
-    </w:p>
-    <w:p>
-      <w:pPr>
-        <w:pStyle w:val="ListParagraph"/>
-        <w:ind w:left="0"/>
-        <w:jc w:val="both"/>
-        <w:rPr>
-          <w:sz w:val="24"/>
-          <w:szCs w:val="24"/>
-          <w:lang w:val="en-US"/>
-        </w:rPr>
-      </w:pPr>
-      <w:r>
-        <w:rPr>
-          <w:sz w:val="24"/>
-          <w:szCs w:val="24"/>
-          <w:lang w:val="en-US"/>
-        </w:rPr>
-        <w:t xml:space="preserve">    4.Spring</w:t>
-      </w:r>
-    </w:p>
-    <w:p>
-      <w:pPr>
-        <w:pStyle w:val="ListParagraph"/>
-        <w:ind w:left="0"/>
-        <w:jc w:val="both"/>
-        <w:rPr>
-          <w:sz w:val="24"/>
-          <w:szCs w:val="24"/>
-          <w:lang w:val="en-US"/>
-        </w:rPr>
-      </w:pPr>
-    </w:p>
-    <w:p>
-      <w:pPr>
-        <w:pStyle w:val="ListParagraph"/>
-        <w:ind w:left="0"/>
-        <w:jc w:val="both"/>
-        <w:rPr>
-          <w:sz w:val="24"/>
-          <w:szCs w:val="24"/>
-          <w:lang w:val="en-US"/>
-        </w:rPr>
-      </w:pPr>
-      <w:r>
-        <w:rPr>
-          <w:sz w:val="24"/>
-          <w:szCs w:val="24"/>
-          <w:lang w:val="en-US"/>
-        </w:rPr>
-        <w:t>Junit</w:t>
-      </w:r>
-    </w:p>
-    <w:p>
-      <w:pPr>
-        <w:pStyle w:val="ListParagraph"/>
-        <w:ind w:left="0"/>
-        <w:jc w:val="both"/>
-        <w:rPr>
-          <w:sz w:val="24"/>
-          <w:szCs w:val="24"/>
-          <w:lang w:val="en-US"/>
-        </w:rPr>
-      </w:pPr>
-      <w:r>
-        <w:rPr>
-          <w:sz w:val="24"/>
-          <w:szCs w:val="24"/>
-          <w:lang w:val="en-US"/>
-        </w:rPr>
-        <w:t>Junit is a process of testing the quality of  the code for business logic methods.</w:t>
-      </w:r>
-    </w:p>
-    <w:p>
-      <w:pPr>
-        <w:pStyle w:val="ListParagraph"/>
-        <w:ind w:left="0"/>
-        <w:jc w:val="both"/>
-        <w:rPr>
-          <w:sz w:val="24"/>
-          <w:szCs w:val="24"/>
-          <w:lang w:val="en-US"/>
-        </w:rPr>
-      </w:pPr>
-      <w:r>
-        <w:rPr>
-          <w:sz w:val="24"/>
-          <w:szCs w:val="24"/>
-          <w:lang w:val="en-US"/>
-        </w:rPr>
-        <w:t>Junit3:- uses inheritance, where we extends TestCase class with out test class to aquire some useful methods like assertEquals and etc.</w:t>
-      </w:r>
-    </w:p>
-    <w:p>
-      <w:pPr>
-        <w:pStyle w:val="ListParagraph"/>
-        <w:ind w:left="0"/>
-        <w:jc w:val="both"/>
-        <w:rPr>
-          <w:sz w:val="24"/>
-          <w:szCs w:val="24"/>
-          <w:lang w:val="en-US"/>
-        </w:rPr>
-      </w:pPr>
-      <w:r>
-        <w:rPr>
-          <w:sz w:val="24"/>
-          <w:szCs w:val="24"/>
-          <w:lang w:val="en-US"/>
-        </w:rPr>
-        <w:t xml:space="preserve">Junit4:- uses annotations </w:t>
-      </w:r>
-    </w:p>
-    <w:p>
-      <w:pPr>
-        <w:pStyle w:val="ListParagraph"/>
-        <w:ind w:left="0"/>
-        <w:jc w:val="both"/>
-        <w:rPr>
-          <w:sz w:val="24"/>
-          <w:szCs w:val="24"/>
-          <w:lang w:val="en-US"/>
-        </w:rPr>
-      </w:pPr>
-      <w:r>
-        <w:rPr>
-          <w:sz w:val="24"/>
-          <w:szCs w:val="24"/>
-          <w:lang w:val="en-US"/>
-        </w:rPr>
-        <w:t>Example: @test,@override</w:t>
-      </w:r>
-    </w:p>
-    <w:p>
-      <w:pPr>
-        <w:pStyle w:val="ListParagraph"/>
-        <w:ind w:left="0"/>
-        <w:jc w:val="both"/>
-        <w:rPr>
-          <w:sz w:val="24"/>
-          <w:szCs w:val="24"/>
-          <w:lang w:val="en-US"/>
-        </w:rPr>
-      </w:pPr>
-      <w:r>
-        <w:rPr>
-          <w:sz w:val="24"/>
-          <w:szCs w:val="24"/>
-          <w:lang w:val="en-US"/>
-        </w:rPr>
-        <w:t>Junit5:- uses annotations + business methodologies</w:t>
-      </w:r>
-    </w:p>
-    <w:p>
-      <w:pPr>
-        <w:pStyle w:val="ListParagraph"/>
-        <w:ind w:left="0"/>
-        <w:jc w:val="both"/>
-        <w:rPr>
-          <w:sz w:val="24"/>
-          <w:szCs w:val="24"/>
-          <w:lang w:val="en-US"/>
-        </w:rPr>
-      </w:pPr>
-    </w:p>
-    <w:p>
-      <w:pPr>
-        <w:pStyle w:val="ListParagraph"/>
-        <w:ind w:left="0"/>
-        <w:rPr>
-          <w:sz w:val="24"/>
-          <w:szCs w:val="24"/>
-          <w:lang w:val="en-US"/>
-        </w:rPr>
-      </w:pPr>
-      <w:r>
-        <w:rPr>
-          <w:sz w:val="24"/>
-          <w:szCs w:val="24"/>
-          <w:lang w:val="en-US"/>
-        </w:rPr>
-        <w:t>For using Junit we need to get a .jar file named junit4-9.jar from chrome and load this onto the project in eclipse path&gt;&gt;Project&gt;&gt;BuildPAth&gt;&gt;ConfigureBildPath&gt;&gt;libraries&gt;&gt;AddExteralLibraries</w:t>
-      </w:r>
-    </w:p>
-    <w:p>
-      <w:pPr>
-        <w:pStyle w:val="ListParagraph"/>
-        <w:ind w:left="0"/>
-        <w:rPr>
-          <w:sz w:val="24"/>
-          <w:szCs w:val="24"/>
-          <w:lang w:val="en-US"/>
-        </w:rPr>
-      </w:pPr>
-    </w:p>
-    <w:p>
-      <w:pPr>
-        <w:pStyle w:val="ListParagraph"/>
-        <w:ind w:left="0"/>
-        <w:jc w:val="both"/>
-        <w:rPr>
-          <w:sz w:val="24"/>
-          <w:szCs w:val="24"/>
-          <w:lang w:val="en-US"/>
-        </w:rPr>
-      </w:pPr>
-      <w:r>
-        <w:rPr>
-          <w:sz w:val="24"/>
-          <w:szCs w:val="24"/>
-          <w:lang w:val="en-US"/>
-        </w:rPr>
-        <w:t>For creating a new user in Oracle:-</w:t>
-      </w:r>
-    </w:p>
-    <w:p>
-      <w:pPr>
-        <w:pStyle w:val="ListParagraph"/>
-        <w:ind w:left="0"/>
-        <w:jc w:val="both"/>
-        <w:rPr>
-          <w:sz w:val="24"/>
-          <w:szCs w:val="24"/>
-          <w:lang w:val="en-US"/>
-        </w:rPr>
-      </w:pPr>
-      <w:r>
-        <w:rPr>
-          <w:sz w:val="24"/>
-          <w:szCs w:val="24"/>
-          <w:lang w:val="en-US"/>
-        </w:rPr>
-        <w:t>SQL&gt; conn</w:t>
-      </w:r>
-    </w:p>
-    <w:p>
-      <w:pPr>
-        <w:pStyle w:val="ListParagraph"/>
-        <w:ind w:left="0"/>
-        <w:jc w:val="both"/>
-        <w:rPr>
-          <w:sz w:val="24"/>
-          <w:szCs w:val="24"/>
-          <w:lang w:val="en-US"/>
-        </w:rPr>
-      </w:pPr>
-      <w:r>
-        <w:rPr>
-          <w:sz w:val="24"/>
-          <w:szCs w:val="24"/>
-          <w:lang w:val="en-US"/>
-        </w:rPr>
-        <w:t>Enter user-name: as sysdba</w:t>
-      </w:r>
-    </w:p>
-    <w:p>
-      <w:pPr>
-        <w:pStyle w:val="ListParagraph"/>
-        <w:ind w:left="0"/>
-        <w:jc w:val="both"/>
-        <w:rPr>
-          <w:sz w:val="24"/>
-          <w:szCs w:val="24"/>
-          <w:lang w:val="en-US"/>
-        </w:rPr>
-      </w:pPr>
-      <w:r>
-        <w:rPr>
-          <w:sz w:val="24"/>
-          <w:szCs w:val="24"/>
-          <w:lang w:val="en-US"/>
-        </w:rPr>
-        <w:t>Enter user-name: as sysdba</w:t>
-      </w:r>
-    </w:p>
-    <w:p>
-      <w:pPr>
-        <w:pStyle w:val="ListParagraph"/>
-        <w:ind w:left="0"/>
-        <w:jc w:val="both"/>
-        <w:rPr>
-          <w:sz w:val="24"/>
-          <w:szCs w:val="24"/>
-          <w:lang w:val="en-US"/>
-        </w:rPr>
-      </w:pPr>
-      <w:r>
-        <w:rPr>
-          <w:sz w:val="24"/>
-          <w:szCs w:val="24"/>
-          <w:lang w:val="en-US"/>
-        </w:rPr>
-        <w:t>Connected.</w:t>
-      </w:r>
-    </w:p>
-    <w:p>
-      <w:pPr>
-        <w:pStyle w:val="ListParagraph"/>
-        <w:ind w:left="0"/>
-        <w:jc w:val="both"/>
-        <w:rPr>
-          <w:sz w:val="24"/>
-          <w:szCs w:val="24"/>
-          <w:lang w:val="en-US"/>
-        </w:rPr>
-      </w:pPr>
-      <w:r>
-        <w:rPr>
-          <w:sz w:val="24"/>
-          <w:szCs w:val="24"/>
-          <w:lang w:val="en-US"/>
-        </w:rPr>
-        <w:t>SQL&gt; create user capgdb identified by capgdb;</w:t>
-      </w:r>
-    </w:p>
-    <w:p>
-      <w:pPr>
-        <w:pStyle w:val="ListParagraph"/>
-        <w:ind w:left="0"/>
-        <w:jc w:val="both"/>
-        <w:rPr>
-          <w:sz w:val="24"/>
-          <w:szCs w:val="24"/>
-          <w:lang w:val="en-US"/>
-        </w:rPr>
-      </w:pPr>
-    </w:p>
-    <w:p>
-      <w:pPr>
-        <w:pStyle w:val="ListParagraph"/>
-        <w:ind w:left="0"/>
-        <w:jc w:val="both"/>
-        <w:rPr>
-          <w:sz w:val="24"/>
-          <w:szCs w:val="24"/>
-          <w:lang w:val="en-US"/>
-        </w:rPr>
-      </w:pPr>
-      <w:r>
-        <w:rPr>
-          <w:sz w:val="24"/>
-          <w:szCs w:val="24"/>
-          <w:lang w:val="en-US"/>
-        </w:rPr>
-        <w:t>User created.</w:t>
-      </w:r>
-    </w:p>
-    <w:p>
-      <w:pPr>
-        <w:pStyle w:val="ListParagraph"/>
-        <w:ind w:left="0"/>
-        <w:jc w:val="both"/>
-        <w:rPr>
-          <w:sz w:val="24"/>
-          <w:szCs w:val="24"/>
-          <w:lang w:val="en-US"/>
-        </w:rPr>
-      </w:pPr>
-      <w:r>
-        <w:rPr>
-          <w:sz w:val="24"/>
-          <w:szCs w:val="24"/>
-          <w:lang w:val="en-US"/>
-        </w:rPr>
-        <w:t>SQL&gt; grant connect, resource, dba to capgdb;</w:t>
-      </w:r>
-    </w:p>
-    <w:p>
-      <w:pPr>
-        <w:pStyle w:val="ListParagraph"/>
-        <w:ind w:left="0"/>
-        <w:jc w:val="both"/>
-        <w:rPr>
-          <w:sz w:val="24"/>
-          <w:szCs w:val="24"/>
-          <w:lang w:val="en-US"/>
-        </w:rPr>
-      </w:pPr>
-      <w:r>
-        <w:rPr>
-          <w:sz w:val="24"/>
-          <w:szCs w:val="24"/>
-          <w:lang w:val="en-US"/>
-        </w:rPr>
-        <w:t>Grant succeeded.</w:t>
-      </w:r>
-    </w:p>
-    <w:p>
-      <w:pPr>
-        <w:pStyle w:val="ListParagraph"/>
-        <w:ind w:left="0"/>
-        <w:jc w:val="both"/>
-        <w:rPr>
-          <w:sz w:val="24"/>
-          <w:szCs w:val="24"/>
-          <w:lang w:val="en-US"/>
-        </w:rPr>
-      </w:pPr>
-      <w:r>
-        <w:rPr>
-          <w:sz w:val="24"/>
-          <w:szCs w:val="24"/>
-          <w:lang w:val="en-US"/>
-        </w:rPr>
-        <w:t>SQL&gt; conn</w:t>
-      </w:r>
-    </w:p>
-    <w:p>
-      <w:pPr>
-        <w:pStyle w:val="ListParagraph"/>
-        <w:ind w:left="0"/>
-        <w:jc w:val="both"/>
-        <w:rPr>
-          <w:sz w:val="24"/>
-          <w:szCs w:val="24"/>
-          <w:lang w:val="en-US"/>
-        </w:rPr>
-      </w:pPr>
-      <w:r>
-        <w:rPr>
-          <w:sz w:val="24"/>
-          <w:szCs w:val="24"/>
-          <w:lang w:val="en-US"/>
-        </w:rPr>
-        <w:t>Enter user-name: capgdb</w:t>
-      </w:r>
-    </w:p>
-    <w:p>
-      <w:pPr>
-        <w:pStyle w:val="ListParagraph"/>
-        <w:ind w:left="0"/>
-        <w:jc w:val="both"/>
-        <w:rPr>
-          <w:sz w:val="24"/>
-          <w:szCs w:val="24"/>
-          <w:lang w:val="en-US"/>
-        </w:rPr>
-      </w:pPr>
-      <w:r>
-        <w:rPr>
-          <w:sz w:val="24"/>
-          <w:szCs w:val="24"/>
-          <w:lang w:val="en-US"/>
-        </w:rPr>
-        <w:t>Enter password:</w:t>
-      </w:r>
-    </w:p>
-    <w:p>
-      <w:pPr>
-        <w:pStyle w:val="ListParagraph"/>
-        <w:ind w:left="0"/>
-        <w:jc w:val="both"/>
-        <w:rPr>
-          <w:sz w:val="24"/>
-          <w:szCs w:val="24"/>
-          <w:lang w:val="en-US"/>
-        </w:rPr>
-      </w:pPr>
-      <w:r>
-        <w:rPr>
-          <w:sz w:val="24"/>
-          <w:szCs w:val="24"/>
-          <w:lang w:val="en-US"/>
-        </w:rPr>
-        <w:t>Connected.</w:t>
-      </w:r>
-    </w:p>
-    <w:p>
-      <w:pPr>
-        <w:pStyle w:val="ListParagraph"/>
-        <w:ind w:left="0"/>
-        <w:jc w:val="both"/>
-        <w:rPr>
-          <w:sz w:val="24"/>
-          <w:szCs w:val="24"/>
-          <w:lang w:val="en-US"/>
-        </w:rPr>
-      </w:pPr>
-      <w:r>
-        <w:rPr>
-          <w:sz w:val="24"/>
-          <w:szCs w:val="24"/>
-          <w:lang w:val="en-US"/>
-        </w:rPr>
-        <w:t>SQL&gt;</w:t>
-      </w:r>
-    </w:p>
-    <w:p>
-      <w:pPr>
-        <w:pStyle w:val="ListParagraph"/>
-        <w:ind w:left="0"/>
-        <w:jc w:val="both"/>
-        <w:rPr>
-          <w:sz w:val="24"/>
-          <w:szCs w:val="24"/>
-          <w:lang w:val="en-US"/>
-        </w:rPr>
-      </w:pPr>
-    </w:p>
-    <w:p>
-      <w:pPr>
-        <w:pStyle w:val="ListParagraph"/>
-        <w:ind w:left="0"/>
-        <w:jc w:val="both"/>
-        <w:rPr>
-          <w:sz w:val="24"/>
-          <w:szCs w:val="24"/>
-          <w:lang w:val="en-US"/>
-        </w:rPr>
-      </w:pPr>
-    </w:p>
-    <w:p>
-      <w:pPr>
-        <w:pStyle w:val="ListParagraph"/>
-        <w:ind w:left="0"/>
-        <w:jc w:val="both"/>
-        <w:rPr>
-          <w:sz w:val="24"/>
-          <w:szCs w:val="24"/>
-          <w:lang w:val="en-US"/>
-        </w:rPr>
-      </w:pPr>
-      <w:r>
-        <w:rPr>
-          <w:sz w:val="24"/>
-          <w:szCs w:val="24"/>
-          <w:lang w:val="en-US"/>
-        </w:rPr>
-        <w:t>Task 10/2:</w:t>
-      </w:r>
-    </w:p>
-    <w:p>
-      <w:pPr>
-        <w:pStyle w:val="ListParagraph"/>
-        <w:ind w:left="0"/>
-        <w:jc w:val="both"/>
-        <w:rPr>
-          <w:sz w:val="24"/>
-          <w:szCs w:val="24"/>
-          <w:lang w:val="en-US"/>
-        </w:rPr>
-      </w:pPr>
-      <w:r>
-        <w:rPr>
-          <w:sz w:val="24"/>
-          <w:szCs w:val="24"/>
-          <w:lang w:val="en-US"/>
-        </w:rPr>
-        <w:t>1.insert</w:t>
-      </w:r>
-    </w:p>
-    <w:p>
-      <w:pPr>
-        <w:pStyle w:val="ListParagraph"/>
-        <w:ind w:left="0"/>
-        <w:jc w:val="both"/>
-        <w:rPr>
-          <w:sz w:val="24"/>
-          <w:szCs w:val="24"/>
-          <w:lang w:val="en-US"/>
-        </w:rPr>
-      </w:pPr>
-      <w:r>
-        <w:rPr>
-          <w:sz w:val="24"/>
-          <w:szCs w:val="24"/>
-          <w:lang w:val="en-US"/>
-        </w:rPr>
-        <w:t>2.view all records</w:t>
-      </w:r>
-    </w:p>
-    <w:p>
-      <w:pPr>
-        <w:pStyle w:val="ListParagraph"/>
-        <w:ind w:left="0"/>
-        <w:jc w:val="both"/>
-        <w:rPr>
-          <w:sz w:val="24"/>
-          <w:szCs w:val="24"/>
-          <w:lang w:val="en-US"/>
-        </w:rPr>
-      </w:pPr>
-      <w:r>
-        <w:rPr>
-          <w:sz w:val="24"/>
-          <w:szCs w:val="24"/>
-          <w:lang w:val="en-US"/>
-        </w:rPr>
-        <w:t>3.delete records</w:t>
-      </w:r>
-    </w:p>
-    <w:p>
-      <w:pPr>
-        <w:pStyle w:val="ListParagraph"/>
-        <w:ind w:left="0"/>
-        <w:jc w:val="both"/>
-        <w:rPr>
-          <w:sz w:val="24"/>
-          <w:szCs w:val="24"/>
-          <w:lang w:val="en-US"/>
-        </w:rPr>
-      </w:pPr>
-      <w:r>
-        <w:rPr>
-          <w:sz w:val="24"/>
-          <w:szCs w:val="24"/>
-          <w:lang w:val="en-US"/>
-        </w:rPr>
-        <w:t>4.Exit.</w:t>
-      </w:r>
-    </w:p>
-    <w:p>
-      <w:pPr>
-        <w:pStyle w:val="ListParagraph"/>
-        <w:ind w:left="0"/>
-        <w:jc w:val="both"/>
-        <w:rPr>
-          <w:sz w:val="24"/>
-          <w:szCs w:val="24"/>
-          <w:lang w:val="en-US"/>
-        </w:rPr>
-      </w:pPr>
-      <w:r>
-        <w:rPr>
-          <w:sz w:val="24"/>
-          <w:szCs w:val="24"/>
-          <w:lang w:val="en-US"/>
-        </w:rPr>
         <w:t>Using switch case stmts and JDBC;</w:t>
       </w:r>
     </w:p>
@@ -2509,6 +2528,7 @@
           <w:szCs w:val="24"/>
           <w:lang w:val="en-US"/>
         </w:rPr>
+        <w:lastRenderedPageBreak/>
         <w:t>Excute SQL queries</w:t>
       </w:r>
     </w:p>
@@ -2528,7 +2548,6 @@
           <w:szCs w:val="24"/>
           <w:lang w:val="en-US"/>
         </w:rPr>
-        <w:lastRenderedPageBreak/>
         <w:t>Depending on the operation,</w:t>
       </w:r>
     </w:p>

</xml_diff>